<commit_message>
Added quality report template and Test Survey template
</commit_message>
<xml_diff>
--- a/kimba-documentation.docx
+++ b/kimba-documentation.docx
@@ -462,11 +462,14 @@
     </w:p>
     <w:p>
       <w:pPr>
-        <w:pStyle w:val="ListParagraph"/>
-        <w:numPr>
-          <w:ilvl w:val="0"/>
-          <w:numId w:val="2"/>
-        </w:numPr>
+        <w:rPr>
+          <w:sz w:val="22"/>
+          <w:szCs w:val="22"/>
+        </w:rPr>
+      </w:pPr>
+    </w:p>
+    <w:p>
+      <w:pPr>
         <w:rPr>
           <w:sz w:val="22"/>
           <w:szCs w:val="22"/>
@@ -527,8 +530,47 @@
           <w:sz w:val="22"/>
           <w:szCs w:val="22"/>
         </w:rPr>
-        <w:t>sd</w:t>
-      </w:r>
+        <w:t>S</w:t>
+      </w:r>
+      <w:r>
+        <w:rPr>
+          <w:sz w:val="22"/>
+          <w:szCs w:val="22"/>
+        </w:rPr>
+        <w:t>d</w:t>
+      </w:r>
+    </w:p>
+    <w:p>
+      <w:pPr>
+        <w:rPr>
+          <w:sz w:val="22"/>
+          <w:szCs w:val="22"/>
+        </w:rPr>
+      </w:pPr>
+    </w:p>
+    <w:p>
+      <w:pPr>
+        <w:rPr>
+          <w:sz w:val="22"/>
+          <w:szCs w:val="22"/>
+        </w:rPr>
+      </w:pPr>
+    </w:p>
+    <w:p>
+      <w:pPr>
+        <w:rPr>
+          <w:sz w:val="22"/>
+          <w:szCs w:val="22"/>
+        </w:rPr>
+      </w:pPr>
+    </w:p>
+    <w:p>
+      <w:pPr>
+        <w:rPr>
+          <w:sz w:val="22"/>
+          <w:szCs w:val="22"/>
+        </w:rPr>
+      </w:pPr>
     </w:p>
     <w:p>
       <w:pPr>

</xml_diff>